<commit_message>
Changed demos descriptions and added Demo4
</commit_message>
<xml_diff>
--- a/Demo1/Demo1_Description.docx
+++ b/Demo1/Demo1_Description.docx
@@ -5,16 +5,34 @@
     <w:p>
       <w:pPr>
         <w:pStyle w:val="Tytu"/>
-      </w:pPr>
-      <w:r>
-        <w:t>MathWorks CICD Demo 3</w:t>
+        <w:rPr>
+          <w:lang w:val="en-US"/>
+        </w:rPr>
+      </w:pPr>
+      <w:r>
+        <w:rPr>
+          <w:lang w:val="en-US"/>
+        </w:rPr>
+        <w:t xml:space="preserve">MathWorks CICD Demo </w:t>
+      </w:r>
+      <w:r>
+        <w:rPr>
+          <w:lang w:val="en-US"/>
+        </w:rPr>
+        <w:t>1</w:t>
       </w:r>
     </w:p>
     <w:p>
       <w:pPr>
         <w:pStyle w:val="Nagwek1"/>
-      </w:pPr>
-      <w:r>
+        <w:rPr>
+          <w:lang w:val="en-US"/>
+        </w:rPr>
+      </w:pPr>
+      <w:r>
+        <w:rPr>
+          <w:lang w:val="en-US"/>
+        </w:rPr>
         <w:t>Description</w:t>
       </w:r>
     </w:p>
@@ -28,13 +46,79 @@
         <w:rPr>
           <w:lang w:val="en-US"/>
         </w:rPr>
-        <w:t>This demo showcases the Simulink C</w:t>
-      </w:r>
-      <w:r>
-        <w:rPr>
-          <w:lang w:val="en-US"/>
-        </w:rPr>
-        <w:t>ICD tools that help to automate common tasks in your MBD workflow. During the demo we use CI Support Package for Simulink and Process Advisor to manage a Simulink project consisting of 3 different models.</w:t>
+        <w:t xml:space="preserve">During this demo we will deploy a microservice docker image on local machine using Docker Desktop and an arbitrary MATLAB script. In order to package the script into an archive and later docker image we will use </w:t>
+      </w:r>
+      <w:proofErr w:type="spellStart"/>
+      <w:r>
+        <w:rPr>
+          <w:lang w:val="en-US"/>
+        </w:rPr>
+        <w:t>buildtool</w:t>
+      </w:r>
+      <w:proofErr w:type="spellEnd"/>
+      <w:r>
+        <w:rPr>
+          <w:lang w:val="en-US"/>
+        </w:rPr>
+        <w:t xml:space="preserve"> and </w:t>
+      </w:r>
+      <w:proofErr w:type="spellStart"/>
+      <w:r>
+        <w:rPr>
+          <w:lang w:val="en-US"/>
+        </w:rPr>
+        <w:t>buildMicroservice</w:t>
+      </w:r>
+      <w:proofErr w:type="spellEnd"/>
+      <w:r>
+        <w:rPr>
+          <w:lang w:val="en-US"/>
+        </w:rPr>
+        <w:t xml:space="preserve"> MATLAB commands.</w:t>
+      </w:r>
+      <w:r>
+        <w:rPr>
+          <w:lang w:val="en-US"/>
+        </w:rPr>
+        <w:t xml:space="preserve"> Then we will </w:t>
+      </w:r>
+      <w:r>
+        <w:rPr>
+          <w:lang w:val="en-US"/>
+        </w:rPr>
+        <w:t>send an HTTP request</w:t>
+      </w:r>
+      <w:r>
+        <w:rPr>
+          <w:lang w:val="en-US"/>
+        </w:rPr>
+        <w:t xml:space="preserve"> the application using </w:t>
+      </w:r>
+      <w:proofErr w:type="spellStart"/>
+      <w:r>
+        <w:rPr>
+          <w:lang w:val="en-US"/>
+        </w:rPr>
+        <w:t>webwrite</w:t>
+      </w:r>
+      <w:proofErr w:type="spellEnd"/>
+      <w:r>
+        <w:rPr>
+          <w:lang w:val="en-US"/>
+        </w:rPr>
+        <w:t xml:space="preserve"> function that is used for </w:t>
+      </w:r>
+      <w:r>
+        <w:rPr>
+          <w:lang w:val="en-US"/>
+        </w:rPr>
+        <w:t>API</w:t>
+      </w:r>
+      <w:r>
+        <w:rPr>
+          <w:lang w:val="en-US"/>
+        </w:rPr>
+        <w:t xml:space="preserve"> calls.</w:t>
       </w:r>
     </w:p>
     <w:p>
@@ -66,7 +150,7 @@
         <w:rPr>
           <w:lang w:val="en-US"/>
         </w:rPr>
-        <w:t>Open model1</w:t>
+        <w:t>Open project and explain what MATLAB Project is</w:t>
       </w:r>
     </w:p>
     <w:p>
@@ -84,7 +168,21 @@
         <w:rPr>
           <w:lang w:val="en-US"/>
         </w:rPr>
-        <w:t>Open process advisor (from Simulink apps or MATLAB project tab)</w:t>
+        <w:t xml:space="preserve">Open </w:t>
+      </w:r>
+      <w:proofErr w:type="spellStart"/>
+      <w:r>
+        <w:rPr>
+          <w:lang w:val="en-US"/>
+        </w:rPr>
+        <w:t>simpleStatistics.m</w:t>
+      </w:r>
+      <w:proofErr w:type="spellEnd"/>
+      <w:r>
+        <w:rPr>
+          <w:lang w:val="en-US"/>
+        </w:rPr>
+        <w:t xml:space="preserve"> or generate with Copilot the function on which you will be working</w:t>
       </w:r>
     </w:p>
     <w:p>
@@ -102,43 +200,7 @@
         <w:rPr>
           <w:lang w:val="en-US"/>
         </w:rPr>
-        <w:t>Show the process advisor</w:t>
-      </w:r>
-    </w:p>
-    <w:p>
-      <w:pPr>
-        <w:pStyle w:val="Akapitzlist"/>
-        <w:numPr>
-          <w:ilvl w:val="1"/>
-          <w:numId w:val="1"/>
-        </w:numPr>
-        <w:rPr>
-          <w:lang w:val="en-US"/>
-        </w:rPr>
-      </w:pPr>
-      <w:r>
-        <w:rPr>
-          <w:lang w:val="en-US"/>
-        </w:rPr>
-        <w:t>Show info about specific processes</w:t>
-      </w:r>
-    </w:p>
-    <w:p>
-      <w:pPr>
-        <w:pStyle w:val="Akapitzlist"/>
-        <w:numPr>
-          <w:ilvl w:val="1"/>
-          <w:numId w:val="1"/>
-        </w:numPr>
-        <w:rPr>
-          <w:lang w:val="en-US"/>
-        </w:rPr>
-      </w:pPr>
-      <w:r>
-        <w:rPr>
-          <w:lang w:val="en-US"/>
-        </w:rPr>
-        <w:t>Show the sub steps inside processes</w:t>
+        <w:t>Showcase what the script does</w:t>
       </w:r>
     </w:p>
     <w:p>
@@ -156,85 +218,7 @@
         <w:rPr>
           <w:lang w:val="en-US"/>
         </w:rPr>
-        <w:t>Edit the processmodel.m file</w:t>
-      </w:r>
-    </w:p>
-    <w:p>
-      <w:pPr>
-        <w:pStyle w:val="Akapitzlist"/>
-        <w:numPr>
-          <w:ilvl w:val="1"/>
-          <w:numId w:val="1"/>
-        </w:numPr>
-        <w:rPr>
-          <w:lang w:val="en-US"/>
-        </w:rPr>
-      </w:pPr>
-      <w:r>
-        <w:rPr>
-          <w:lang w:val="en-US"/>
-        </w:rPr>
-        <w:t>Open it by clicking the dedicated button in process advisor</w:t>
-      </w:r>
-    </w:p>
-    <w:p>
-      <w:pPr>
-        <w:pStyle w:val="Akapitzlist"/>
-        <w:numPr>
-          <w:ilvl w:val="1"/>
-          <w:numId w:val="1"/>
-        </w:numPr>
-        <w:rPr>
-          <w:lang w:val="en-US"/>
-        </w:rPr>
-      </w:pPr>
-      <w:r>
-        <w:rPr>
-          <w:lang w:val="en-US"/>
-        </w:rPr>
-        <w:t xml:space="preserve">Enable and disable some processes </w:t>
-      </w:r>
-      <w:r>
-        <w:rPr>
-          <w:lang w:val="en-US"/>
-        </w:rPr>
-        <w:t>(Maintainability metrics, Model standards, Design error detection)</w:t>
-      </w:r>
-    </w:p>
-    <w:p>
-      <w:pPr>
-        <w:pStyle w:val="Akapitzlist"/>
-        <w:numPr>
-          <w:ilvl w:val="1"/>
-          <w:numId w:val="1"/>
-        </w:numPr>
-        <w:rPr>
-          <w:lang w:val="en-US"/>
-        </w:rPr>
-      </w:pPr>
-      <w:r>
-        <w:rPr>
-          <w:lang w:val="en-US"/>
-        </w:rPr>
-        <w:t>Save it</w:t>
-      </w:r>
-    </w:p>
-    <w:p>
-      <w:pPr>
-        <w:pStyle w:val="Akapitzlist"/>
-        <w:numPr>
-          <w:ilvl w:val="1"/>
-          <w:numId w:val="1"/>
-        </w:numPr>
-        <w:rPr>
-          <w:lang w:val="en-US"/>
-        </w:rPr>
-      </w:pPr>
-      <w:r>
-        <w:rPr>
-          <w:lang w:val="en-US"/>
-        </w:rPr>
-        <w:t>Refresh process advisor tab and show how it changes</w:t>
+        <w:t>Generate a test file for the script with MATLAB Copilot</w:t>
       </w:r>
     </w:p>
     <w:p>
@@ -252,7 +236,7 @@
         <w:rPr>
           <w:lang w:val="en-US"/>
         </w:rPr>
-        <w:t>Show the ability to edit specific tasks</w:t>
+        <w:t>Run the tests and verify them with Test Browser</w:t>
       </w:r>
     </w:p>
     <w:p>
@@ -270,7 +254,21 @@
         <w:rPr>
           <w:lang w:val="en-US"/>
         </w:rPr>
-        <w:t>Run specific artifact and then specific task (Maintainability metrics task)</w:t>
+        <w:t xml:space="preserve">Open the </w:t>
+      </w:r>
+      <w:proofErr w:type="spellStart"/>
+      <w:r>
+        <w:rPr>
+          <w:lang w:val="en-US"/>
+        </w:rPr>
+        <w:t>buildfie.m</w:t>
+      </w:r>
+      <w:proofErr w:type="spellEnd"/>
+      <w:r>
+        <w:rPr>
+          <w:lang w:val="en-US"/>
+        </w:rPr>
+        <w:t xml:space="preserve"> and go through it (with Copilot)</w:t>
       </w:r>
     </w:p>
     <w:p>
@@ -288,25 +286,35 @@
         <w:rPr>
           <w:lang w:val="en-US"/>
         </w:rPr>
-        <w:t>Show the outputs of this task and its status</w:t>
-      </w:r>
-    </w:p>
-    <w:p>
-      <w:pPr>
-        <w:pStyle w:val="Akapitzlist"/>
-        <w:numPr>
-          <w:ilvl w:val="1"/>
-          <w:numId w:val="1"/>
-        </w:numPr>
-        <w:rPr>
-          <w:lang w:val="en-US"/>
-        </w:rPr>
-      </w:pPr>
-      <w:r>
-        <w:rPr>
-          <w:lang w:val="en-US"/>
-        </w:rPr>
-        <w:t>Explain the results, green, yellow and red</w:t>
+        <w:t xml:space="preserve">Run the </w:t>
+      </w:r>
+      <w:proofErr w:type="spellStart"/>
+      <w:r>
+        <w:rPr>
+          <w:lang w:val="en-US"/>
+        </w:rPr>
+        <w:t>buildtool</w:t>
+      </w:r>
+      <w:proofErr w:type="spellEnd"/>
+      <w:r>
+        <w:rPr>
+          <w:lang w:val="en-US"/>
+        </w:rPr>
+        <w:t xml:space="preserve"> in command window (enter “</w:t>
+      </w:r>
+      <w:proofErr w:type="spellStart"/>
+      <w:r>
+        <w:rPr>
+          <w:lang w:val="en-US"/>
+        </w:rPr>
+        <w:t>buildtool</w:t>
+      </w:r>
+      <w:proofErr w:type="spellEnd"/>
+      <w:r>
+        <w:rPr>
+          <w:lang w:val="en-US"/>
+        </w:rPr>
+        <w:t>” command)</w:t>
       </w:r>
     </w:p>
     <w:p>
@@ -324,7 +332,7 @@
         <w:rPr>
           <w:lang w:val="en-US"/>
         </w:rPr>
-        <w:t>Modify model 2 (move one of the blocks to a different place)</w:t>
+        <w:t>Show the created archive</w:t>
       </w:r>
     </w:p>
     <w:p>
@@ -342,43 +350,21 @@
         <w:rPr>
           <w:lang w:val="en-US"/>
         </w:rPr>
-        <w:t>Show the impact of this change</w:t>
-      </w:r>
-    </w:p>
-    <w:p>
-      <w:pPr>
-        <w:pStyle w:val="Akapitzlist"/>
-        <w:numPr>
-          <w:ilvl w:val="1"/>
-          <w:numId w:val="1"/>
-        </w:numPr>
-        <w:rPr>
-          <w:lang w:val="en-US"/>
-        </w:rPr>
-      </w:pPr>
-      <w:r>
-        <w:rPr>
-          <w:lang w:val="en-US"/>
-        </w:rPr>
-        <w:t>Show outdated tasks</w:t>
-      </w:r>
-    </w:p>
-    <w:p>
-      <w:pPr>
-        <w:pStyle w:val="Akapitzlist"/>
-        <w:numPr>
-          <w:ilvl w:val="1"/>
-          <w:numId w:val="1"/>
-        </w:numPr>
-        <w:rPr>
-          <w:lang w:val="en-US"/>
-        </w:rPr>
-      </w:pPr>
-      <w:r>
-        <w:rPr>
-          <w:lang w:val="en-US"/>
-        </w:rPr>
-        <w:t>Show dependency of model 1 on model 2 and explain why this task got also outdated</w:t>
+        <w:t xml:space="preserve">Open the </w:t>
+      </w:r>
+      <w:proofErr w:type="spellStart"/>
+      <w:r>
+        <w:rPr>
+          <w:lang w:val="en-US"/>
+        </w:rPr>
+        <w:t>buildMicroservice.m</w:t>
+      </w:r>
+      <w:proofErr w:type="spellEnd"/>
+      <w:r>
+        <w:rPr>
+          <w:lang w:val="en-US"/>
+        </w:rPr>
+        <w:t xml:space="preserve"> script and explain what it does and what is uses</w:t>
       </w:r>
     </w:p>
     <w:p>
@@ -396,25 +382,7 @@
         <w:rPr>
           <w:lang w:val="en-US"/>
         </w:rPr>
-        <w:t>Rerun tasks (only outdated tasks got rerun)</w:t>
-      </w:r>
-    </w:p>
-    <w:p>
-      <w:pPr>
-        <w:pStyle w:val="Akapitzlist"/>
-        <w:numPr>
-          <w:ilvl w:val="1"/>
-          <w:numId w:val="1"/>
-        </w:numPr>
-        <w:rPr>
-          <w:lang w:val="en-US"/>
-        </w:rPr>
-      </w:pPr>
-      <w:r>
-        <w:rPr>
-          <w:lang w:val="en-US"/>
-        </w:rPr>
-        <w:t>Show in the output logs in command window tasks that got skipped during the rerun</w:t>
+        <w:t>Run the script in order to build docker image of production server package</w:t>
       </w:r>
     </w:p>
     <w:p>
@@ -432,7 +400,7 @@
         <w:rPr>
           <w:lang w:val="en-US"/>
         </w:rPr>
-        <w:t>Run all</w:t>
+        <w:t>Open the script that is referenced in the output in command window in order to see how to manage the created microservice</w:t>
       </w:r>
     </w:p>
     <w:p>
@@ -450,7 +418,7 @@
         <w:rPr>
           <w:lang w:val="en-US"/>
         </w:rPr>
-        <w:t>Export pdf report</w:t>
+        <w:t>Run the microservice and check its health (Docker Desktop must be running!)</w:t>
       </w:r>
     </w:p>
     <w:p>
@@ -468,8 +436,460 @@
         <w:rPr>
           <w:lang w:val="en-US"/>
         </w:rPr>
-        <w:t>Delete the tasks outputs</w:t>
-      </w:r>
+        <w:t xml:space="preserve">Make an API call to the local microservice running on Docker Desktop with the use of </w:t>
+      </w:r>
+      <w:proofErr w:type="spellStart"/>
+      <w:r>
+        <w:rPr>
+          <w:lang w:val="en-US"/>
+        </w:rPr>
+        <w:t>webwrite</w:t>
+      </w:r>
+      <w:proofErr w:type="spellEnd"/>
+      <w:r>
+        <w:rPr>
+          <w:lang w:val="en-US"/>
+        </w:rPr>
+        <w:t xml:space="preserve"> command</w:t>
+      </w:r>
+      <w:r>
+        <w:rPr>
+          <w:lang w:val="en-US"/>
+        </w:rPr>
+        <w:t xml:space="preserve"> (remember to customize the input if you generated another function for showcase)</w:t>
+      </w:r>
+      <w:r>
+        <w:rPr>
+          <w:rFonts w:ascii="Consolas" w:eastAsia="Times New Roman" w:hAnsi="Consolas" w:cs="Times New Roman"/>
+          <w:kern w:val="0"/>
+          <w:sz w:val="20"/>
+          <w:szCs w:val="20"/>
+          <w:lang w:val="en-US" w:eastAsia="pl-PL"/>
+          <w14:ligatures w14:val="none"/>
+        </w:rPr>
+        <w:br/>
+      </w:r>
+      <w:r>
+        <w:rPr>
+          <w:rFonts w:ascii="Consolas" w:eastAsia="Times New Roman" w:hAnsi="Consolas" w:cs="Times New Roman"/>
+          <w:kern w:val="0"/>
+          <w:sz w:val="20"/>
+          <w:szCs w:val="20"/>
+          <w:lang w:val="en-US" w:eastAsia="pl-PL"/>
+          <w14:ligatures w14:val="none"/>
+        </w:rPr>
+        <w:t xml:space="preserve">r = </w:t>
+      </w:r>
+      <w:proofErr w:type="spellStart"/>
+      <w:r>
+        <w:rPr>
+          <w:rFonts w:ascii="Consolas" w:eastAsia="Times New Roman" w:hAnsi="Consolas" w:cs="Times New Roman"/>
+          <w:kern w:val="0"/>
+          <w:sz w:val="20"/>
+          <w:szCs w:val="20"/>
+          <w:lang w:val="en-US" w:eastAsia="pl-PL"/>
+          <w14:ligatures w14:val="none"/>
+        </w:rPr>
+        <w:t>webwrite</w:t>
+      </w:r>
+      <w:proofErr w:type="spellEnd"/>
+      <w:r>
+        <w:rPr>
+          <w:rFonts w:ascii="Consolas" w:eastAsia="Times New Roman" w:hAnsi="Consolas" w:cs="Times New Roman"/>
+          <w:kern w:val="0"/>
+          <w:sz w:val="20"/>
+          <w:szCs w:val="20"/>
+          <w:lang w:val="en-US" w:eastAsia="pl-PL"/>
+          <w14:ligatures w14:val="none"/>
+        </w:rPr>
+        <w:t>(</w:t>
+      </w:r>
+      <w:r>
+        <w:rPr>
+          <w:rFonts w:ascii="Consolas" w:eastAsia="Times New Roman" w:hAnsi="Consolas" w:cs="Times New Roman"/>
+          <w:color w:val="A709F5"/>
+          <w:kern w:val="0"/>
+          <w:sz w:val="20"/>
+          <w:szCs w:val="20"/>
+          <w:lang w:val="en-US" w:eastAsia="pl-PL"/>
+          <w14:ligatures w14:val="none"/>
+        </w:rPr>
+        <w:t>'http://localhost:9900/</w:t>
+      </w:r>
+      <w:proofErr w:type="spellStart"/>
+      <w:r>
+        <w:rPr>
+          <w:rFonts w:ascii="Consolas" w:eastAsia="Times New Roman" w:hAnsi="Consolas" w:cs="Times New Roman"/>
+          <w:color w:val="A709F5"/>
+          <w:kern w:val="0"/>
+          <w:sz w:val="20"/>
+          <w:szCs w:val="20"/>
+          <w:lang w:val="en-US" w:eastAsia="pl-PL"/>
+          <w14:ligatures w14:val="none"/>
+        </w:rPr>
+        <w:t>myArchive</w:t>
+      </w:r>
+      <w:proofErr w:type="spellEnd"/>
+      <w:r>
+        <w:rPr>
+          <w:rFonts w:ascii="Consolas" w:eastAsia="Times New Roman" w:hAnsi="Consolas" w:cs="Times New Roman"/>
+          <w:color w:val="A709F5"/>
+          <w:kern w:val="0"/>
+          <w:sz w:val="20"/>
+          <w:szCs w:val="20"/>
+          <w:lang w:val="en-US" w:eastAsia="pl-PL"/>
+          <w14:ligatures w14:val="none"/>
+        </w:rPr>
+        <w:t>/</w:t>
+      </w:r>
+      <w:proofErr w:type="spellStart"/>
+      <w:r>
+        <w:rPr>
+          <w:rFonts w:ascii="Consolas" w:eastAsia="Times New Roman" w:hAnsi="Consolas" w:cs="Times New Roman"/>
+          <w:color w:val="A709F5"/>
+          <w:kern w:val="0"/>
+          <w:sz w:val="20"/>
+          <w:szCs w:val="20"/>
+          <w:lang w:val="en-US" w:eastAsia="pl-PL"/>
+          <w14:ligatures w14:val="none"/>
+        </w:rPr>
+        <w:t>simpleStatistics</w:t>
+      </w:r>
+      <w:proofErr w:type="spellEnd"/>
+      <w:r>
+        <w:rPr>
+          <w:rFonts w:ascii="Consolas" w:eastAsia="Times New Roman" w:hAnsi="Consolas" w:cs="Times New Roman"/>
+          <w:color w:val="A709F5"/>
+          <w:kern w:val="0"/>
+          <w:sz w:val="20"/>
+          <w:szCs w:val="20"/>
+          <w:lang w:val="en-US" w:eastAsia="pl-PL"/>
+          <w14:ligatures w14:val="none"/>
+        </w:rPr>
+        <w:t>'</w:t>
+      </w:r>
+      <w:r>
+        <w:rPr>
+          <w:rFonts w:ascii="Consolas" w:eastAsia="Times New Roman" w:hAnsi="Consolas" w:cs="Times New Roman"/>
+          <w:kern w:val="0"/>
+          <w:sz w:val="20"/>
+          <w:szCs w:val="20"/>
+          <w:lang w:val="en-US" w:eastAsia="pl-PL"/>
+          <w14:ligatures w14:val="none"/>
+        </w:rPr>
+        <w:t xml:space="preserve">, </w:t>
+      </w:r>
+      <w:proofErr w:type="spellStart"/>
+      <w:r>
+        <w:rPr>
+          <w:rFonts w:ascii="Consolas" w:eastAsia="Times New Roman" w:hAnsi="Consolas" w:cs="Times New Roman"/>
+          <w:kern w:val="0"/>
+          <w:sz w:val="20"/>
+          <w:szCs w:val="20"/>
+          <w:lang w:val="en-US" w:eastAsia="pl-PL"/>
+          <w14:ligatures w14:val="none"/>
+        </w:rPr>
+        <w:t>mps.json.encoderequest</w:t>
+      </w:r>
+      <w:proofErr w:type="spellEnd"/>
+      <w:r>
+        <w:rPr>
+          <w:rFonts w:ascii="Consolas" w:eastAsia="Times New Roman" w:hAnsi="Consolas" w:cs="Times New Roman"/>
+          <w:kern w:val="0"/>
+          <w:sz w:val="20"/>
+          <w:szCs w:val="20"/>
+          <w:lang w:val="en-US" w:eastAsia="pl-PL"/>
+          <w14:ligatures w14:val="none"/>
+        </w:rPr>
+        <w:t>({[1 2 3 4 5 6]}), weboptions(</w:t>
+      </w:r>
+      <w:r>
+        <w:rPr>
+          <w:rFonts w:ascii="Consolas" w:eastAsia="Times New Roman" w:hAnsi="Consolas" w:cs="Times New Roman"/>
+          <w:color w:val="A709F5"/>
+          <w:kern w:val="0"/>
+          <w:sz w:val="20"/>
+          <w:szCs w:val="20"/>
+          <w:lang w:val="en-US" w:eastAsia="pl-PL"/>
+          <w14:ligatures w14:val="none"/>
+        </w:rPr>
+        <w:t>'MediaType'</w:t>
+      </w:r>
+      <w:r>
+        <w:rPr>
+          <w:rFonts w:ascii="Consolas" w:eastAsia="Times New Roman" w:hAnsi="Consolas" w:cs="Times New Roman"/>
+          <w:kern w:val="0"/>
+          <w:sz w:val="20"/>
+          <w:szCs w:val="20"/>
+          <w:lang w:val="en-US" w:eastAsia="pl-PL"/>
+          <w14:ligatures w14:val="none"/>
+        </w:rPr>
+        <w:t>,</w:t>
+      </w:r>
+      <w:r>
+        <w:rPr>
+          <w:rFonts w:ascii="Consolas" w:eastAsia="Times New Roman" w:hAnsi="Consolas" w:cs="Times New Roman"/>
+          <w:color w:val="A709F5"/>
+          <w:kern w:val="0"/>
+          <w:sz w:val="20"/>
+          <w:szCs w:val="20"/>
+          <w:lang w:val="en-US" w:eastAsia="pl-PL"/>
+          <w14:ligatures w14:val="none"/>
+        </w:rPr>
+        <w:t>'application/json'</w:t>
+      </w:r>
+      <w:r>
+        <w:rPr>
+          <w:rFonts w:ascii="Consolas" w:eastAsia="Times New Roman" w:hAnsi="Consolas" w:cs="Times New Roman"/>
+          <w:kern w:val="0"/>
+          <w:sz w:val="20"/>
+          <w:szCs w:val="20"/>
+          <w:lang w:val="en-US" w:eastAsia="pl-PL"/>
+          <w14:ligatures w14:val="none"/>
+        </w:rPr>
+        <w:t>,</w:t>
+      </w:r>
+      <w:r>
+        <w:rPr>
+          <w:rFonts w:ascii="Consolas" w:eastAsia="Times New Roman" w:hAnsi="Consolas" w:cs="Times New Roman"/>
+          <w:color w:val="A709F5"/>
+          <w:kern w:val="0"/>
+          <w:sz w:val="20"/>
+          <w:szCs w:val="20"/>
+          <w:lang w:val="en-US" w:eastAsia="pl-PL"/>
+          <w14:ligatures w14:val="none"/>
+        </w:rPr>
+        <w:t>'ContentType'</w:t>
+      </w:r>
+      <w:r>
+        <w:rPr>
+          <w:rFonts w:ascii="Consolas" w:eastAsia="Times New Roman" w:hAnsi="Consolas" w:cs="Times New Roman"/>
+          <w:kern w:val="0"/>
+          <w:sz w:val="20"/>
+          <w:szCs w:val="20"/>
+          <w:lang w:val="en-US" w:eastAsia="pl-PL"/>
+          <w14:ligatures w14:val="none"/>
+        </w:rPr>
+        <w:t>,</w:t>
+      </w:r>
+      <w:r>
+        <w:rPr>
+          <w:rFonts w:ascii="Consolas" w:eastAsia="Times New Roman" w:hAnsi="Consolas" w:cs="Times New Roman"/>
+          <w:color w:val="A709F5"/>
+          <w:kern w:val="0"/>
+          <w:sz w:val="20"/>
+          <w:szCs w:val="20"/>
+          <w:lang w:val="en-US" w:eastAsia="pl-PL"/>
+          <w14:ligatures w14:val="none"/>
+        </w:rPr>
+        <w:t>'raw'</w:t>
+      </w:r>
+      <w:r>
+        <w:rPr>
+          <w:rFonts w:ascii="Consolas" w:eastAsia="Times New Roman" w:hAnsi="Consolas" w:cs="Times New Roman"/>
+          <w:kern w:val="0"/>
+          <w:sz w:val="20"/>
+          <w:szCs w:val="20"/>
+          <w:lang w:val="en-US" w:eastAsia="pl-PL"/>
+          <w14:ligatures w14:val="none"/>
+        </w:rPr>
+        <w:t>));</w:t>
+      </w:r>
+    </w:p>
+    <w:p>
+      <w:pPr>
+        <w:pStyle w:val="Akapitzlist"/>
+        <w:numPr>
+          <w:ilvl w:val="0"/>
+          <w:numId w:val="1"/>
+        </w:numPr>
+        <w:rPr>
+          <w:lang w:val="en-US"/>
+        </w:rPr>
+      </w:pPr>
+      <w:r>
+        <w:rPr>
+          <w:lang w:val="en-US"/>
+        </w:rPr>
+        <w:t>Decode the response</w:t>
+      </w:r>
+      <w:r>
+        <w:rPr>
+          <w:lang w:val="en-US"/>
+        </w:rPr>
+        <w:br/>
+      </w:r>
+      <w:proofErr w:type="spellStart"/>
+      <w:r>
+        <w:rPr>
+          <w:rFonts w:ascii="Consolas" w:eastAsia="Times New Roman" w:hAnsi="Consolas" w:cs="Times New Roman"/>
+          <w:kern w:val="0"/>
+          <w:sz w:val="20"/>
+          <w:szCs w:val="20"/>
+          <w:lang w:val="en-US" w:eastAsia="pl-PL"/>
+          <w14:ligatures w14:val="none"/>
+        </w:rPr>
+        <w:t>rd</w:t>
+      </w:r>
+      <w:proofErr w:type="spellEnd"/>
+      <w:r>
+        <w:rPr>
+          <w:rFonts w:ascii="Consolas" w:eastAsia="Times New Roman" w:hAnsi="Consolas" w:cs="Times New Roman"/>
+          <w:kern w:val="0"/>
+          <w:sz w:val="20"/>
+          <w:szCs w:val="20"/>
+          <w:lang w:val="en-US" w:eastAsia="pl-PL"/>
+          <w14:ligatures w14:val="none"/>
+        </w:rPr>
+        <w:t xml:space="preserve"> = </w:t>
+      </w:r>
+      <w:proofErr w:type="spellStart"/>
+      <w:r>
+        <w:rPr>
+          <w:rFonts w:ascii="Consolas" w:eastAsia="Times New Roman" w:hAnsi="Consolas" w:cs="Times New Roman"/>
+          <w:kern w:val="0"/>
+          <w:sz w:val="20"/>
+          <w:szCs w:val="20"/>
+          <w:lang w:val="en-US" w:eastAsia="pl-PL"/>
+          <w14:ligatures w14:val="none"/>
+        </w:rPr>
+        <w:t>mps.json.decoderesponse</w:t>
+      </w:r>
+      <w:proofErr w:type="spellEnd"/>
+      <w:r>
+        <w:rPr>
+          <w:rFonts w:ascii="Consolas" w:eastAsia="Times New Roman" w:hAnsi="Consolas" w:cs="Times New Roman"/>
+          <w:kern w:val="0"/>
+          <w:sz w:val="20"/>
+          <w:szCs w:val="20"/>
+          <w:lang w:val="en-US" w:eastAsia="pl-PL"/>
+          <w14:ligatures w14:val="none"/>
+        </w:rPr>
+        <w:t>(r)</w:t>
+      </w:r>
+    </w:p>
+    <w:p>
+      <w:pPr>
+        <w:pStyle w:val="Akapitzlist"/>
+        <w:numPr>
+          <w:ilvl w:val="0"/>
+          <w:numId w:val="1"/>
+        </w:numPr>
+        <w:rPr>
+          <w:lang w:val="en-US"/>
+        </w:rPr>
+      </w:pPr>
+      <w:r>
+        <w:rPr>
+          <w:lang w:val="en-US"/>
+        </w:rPr>
+        <w:t>With the Docker Image you can deploy the application wherever you want</w:t>
+      </w:r>
+    </w:p>
+    <w:p>
+      <w:pPr>
+        <w:rPr>
+          <w:lang w:val="en-US"/>
+        </w:rPr>
+      </w:pPr>
+    </w:p>
+    <w:p>
+      <w:pPr>
+        <w:pStyle w:val="Nagwek1"/>
+        <w:rPr>
+          <w:lang w:val="en-US"/>
+        </w:rPr>
+      </w:pPr>
+      <w:r>
+        <w:rPr>
+          <w:lang w:val="en-US"/>
+        </w:rPr>
+        <w:t>Useful Links</w:t>
+      </w:r>
+    </w:p>
+    <w:p>
+      <w:pPr>
+        <w:rPr>
+          <w:lang w:val="en-US"/>
+        </w:rPr>
+      </w:pPr>
+      <w:hyperlink r:id="rId5" w:history="1">
+        <w:proofErr w:type="spellStart"/>
+        <w:r>
+          <w:rPr>
+            <w:rStyle w:val="Hipercze"/>
+          </w:rPr>
+          <w:t>Overview</w:t>
+        </w:r>
+        <w:proofErr w:type="spellEnd"/>
+        <w:r>
+          <w:rPr>
+            <w:rStyle w:val="Hipercze"/>
+          </w:rPr>
+          <w:t xml:space="preserve"> of MATLAB </w:t>
+        </w:r>
+        <w:proofErr w:type="spellStart"/>
+        <w:r>
+          <w:rPr>
+            <w:rStyle w:val="Hipercze"/>
+          </w:rPr>
+          <w:t>Build</w:t>
+        </w:r>
+        <w:proofErr w:type="spellEnd"/>
+        <w:r>
+          <w:rPr>
+            <w:rStyle w:val="Hipercze"/>
+          </w:rPr>
+          <w:t xml:space="preserve"> </w:t>
+        </w:r>
+        <w:proofErr w:type="spellStart"/>
+        <w:r>
+          <w:rPr>
+            <w:rStyle w:val="Hipercze"/>
+          </w:rPr>
+          <w:t>Tool</w:t>
+        </w:r>
+        <w:proofErr w:type="spellEnd"/>
+      </w:hyperlink>
+    </w:p>
+    <w:p>
+      <w:pPr>
+        <w:rPr>
+          <w:lang w:val="en-US"/>
+        </w:rPr>
+      </w:pPr>
+      <w:hyperlink r:id="rId6" w:history="1">
+        <w:r>
+          <w:rPr>
+            <w:rStyle w:val="Hipercze"/>
+            <w:lang w:val="en-US"/>
+          </w:rPr>
+          <w:t>Enhancing MATLAB Development with CI/CD - MATLAB</w:t>
+        </w:r>
+      </w:hyperlink>
+    </w:p>
+    <w:p>
+      <w:pPr>
+        <w:rPr>
+          <w:lang w:val="en-US"/>
+        </w:rPr>
+      </w:pPr>
+      <w:hyperlink r:id="rId7" w:history="1">
+        <w:r>
+          <w:rPr>
+            <w:rStyle w:val="Hipercze"/>
+            <w:lang w:val="en-US"/>
+          </w:rPr>
+          <w:t>Create Microservice Docker Image - MATLAB &amp; Simulink</w:t>
+        </w:r>
+      </w:hyperlink>
+    </w:p>
+    <w:p>
+      <w:pPr>
+        <w:rPr>
+          <w:lang w:val="en-US"/>
+        </w:rPr>
+      </w:pPr>
     </w:p>
     <w:sectPr>
       <w:pgSz w:w="11906" w:h="16838"/>
@@ -1178,7 +1598,6 @@
   <w:style w:type="character" w:default="1" w:styleId="Domylnaczcionkaakapitu">
     <w:name w:val="Default Paragraph Font"/>
     <w:uiPriority w:val="1"/>
-    <w:semiHidden/>
     <w:unhideWhenUsed/>
   </w:style>
   <w:style w:type="table" w:default="1" w:styleId="Standardowy">
@@ -1490,6 +1909,29 @@
       <w:smallCaps/>
       <w:color w:val="0F4761" w:themeColor="accent1" w:themeShade="BF"/>
       <w:spacing w:val="5"/>
+    </w:rPr>
+  </w:style>
+  <w:style w:type="character" w:styleId="Hipercze">
+    <w:name w:val="Hyperlink"/>
+    <w:basedOn w:val="Domylnaczcionkaakapitu"/>
+    <w:uiPriority w:val="99"/>
+    <w:unhideWhenUsed/>
+    <w:rsid w:val="006474F1"/>
+    <w:rPr>
+      <w:color w:val="467886" w:themeColor="hyperlink"/>
+      <w:u w:val="single"/>
+    </w:rPr>
+  </w:style>
+  <w:style w:type="character" w:styleId="Nierozpoznanawzmianka">
+    <w:name w:val="Unresolved Mention"/>
+    <w:basedOn w:val="Domylnaczcionkaakapitu"/>
+    <w:uiPriority w:val="99"/>
+    <w:semiHidden/>
+    <w:unhideWhenUsed/>
+    <w:rsid w:val="006474F1"/>
+    <w:rPr>
+      <w:color w:val="605E5C"/>
+      <w:shd w:val="clear" w:color="auto" w:fill="E1DFDD"/>
     </w:rPr>
   </w:style>
 </w:styles>

</xml_diff>